<commit_message>
started writing background and updated the load function of the deep learning program
</commit_message>
<xml_diff>
--- a/Rapport/An introduction to deep learning.docx
+++ b/Rapport/An introduction to deep learning.docx
@@ -12,8 +12,162 @@
         <w:rPr>
           <w:lang w:val="en-US"/>
         </w:rPr>
-        <w:t xml:space="preserve">Deep learning – a kind of machine learning. Need to understand the concept of machine learning in order to understand deep learning. </w:t>
-      </w:r>
+        <w:t xml:space="preserve">Deep learning </w:t>
+      </w:r>
+    </w:p>
+    <w:p>
+      <w:pPr>
+        <w:rPr>
+          <w:lang w:val="en-US"/>
+        </w:rPr>
+      </w:pPr>
+      <w:proofErr w:type="spellStart"/>
+      <w:r>
+        <w:rPr>
+          <w:lang w:val="en-US"/>
+        </w:rPr>
+        <w:t>Artificiell</w:t>
+      </w:r>
+      <w:proofErr w:type="spellEnd"/>
+      <w:r>
+        <w:rPr>
+          <w:lang w:val="en-US"/>
+        </w:rPr>
+        <w:t xml:space="preserve"> </w:t>
+      </w:r>
+      <w:proofErr w:type="spellStart"/>
+      <w:r>
+        <w:rPr>
+          <w:lang w:val="en-US"/>
+        </w:rPr>
+        <w:t>intelligens</w:t>
+      </w:r>
+      <w:proofErr w:type="spellEnd"/>
+      <w:r>
+        <w:rPr>
+          <w:lang w:val="en-US"/>
+        </w:rPr>
+        <w:t xml:space="preserve"> – machine learning – deep </w:t>
+      </w:r>
+      <w:proofErr w:type="gramStart"/>
+      <w:r>
+        <w:rPr>
+          <w:lang w:val="en-US"/>
+        </w:rPr>
+        <w:t>learning :</w:t>
+      </w:r>
+      <w:proofErr w:type="gramEnd"/>
+      <w:r>
+        <w:rPr>
+          <w:lang w:val="en-US"/>
+        </w:rPr>
+        <w:t xml:space="preserve"> </w:t>
+      </w:r>
+    </w:p>
+    <w:p>
+      <w:pPr>
+        <w:rPr>
+          <w:lang w:val="en-US"/>
+        </w:rPr>
+      </w:pPr>
+    </w:p>
+    <w:p>
+      <w:pPr>
+        <w:rPr>
+          <w:lang w:val="en-US"/>
+        </w:rPr>
+      </w:pPr>
+    </w:p>
+    <w:p>
+      <w:pPr>
+        <w:rPr>
+          <w:lang w:val="en-US"/>
+        </w:rPr>
+      </w:pPr>
+      <w:r>
+        <w:rPr>
+          <w:lang w:val="en-US"/>
+        </w:rPr>
+        <w:t>Deep learning</w:t>
+      </w:r>
+      <w:r>
+        <w:rPr>
+          <w:lang w:val="en-US"/>
+        </w:rPr>
+        <w:t xml:space="preserve"> – a kind of machine learning. There is </w:t>
+      </w:r>
+      <w:r>
+        <w:rPr>
+          <w:lang w:val="en-US"/>
+        </w:rPr>
+        <w:t xml:space="preserve">therefore </w:t>
+      </w:r>
+      <w:r>
+        <w:rPr>
+          <w:lang w:val="en-US"/>
+        </w:rPr>
+        <w:t>a n</w:t>
+      </w:r>
+      <w:r>
+        <w:rPr>
+          <w:lang w:val="en-US"/>
+        </w:rPr>
+        <w:t xml:space="preserve">eed to understand the concept of machine learning in order to understand deep learning. </w:t>
+      </w:r>
+      <w:r>
+        <w:rPr>
+          <w:lang w:val="en-US"/>
+        </w:rPr>
+        <w:t>Machine learning is in turn a subfield to artificial intelligence, so that is where</w:t>
+      </w:r>
+      <w:r>
+        <w:rPr>
+          <w:lang w:val="en-US"/>
+        </w:rPr>
+        <w:t xml:space="preserve"> this</w:t>
+      </w:r>
+      <w:r>
+        <w:rPr>
+          <w:lang w:val="en-US"/>
+        </w:rPr>
+        <w:t xml:space="preserve"> story will begin. </w:t>
+      </w:r>
+    </w:p>
+    <w:p>
+      <w:pPr>
+        <w:rPr>
+          <w:lang w:val="en-US"/>
+        </w:rPr>
+      </w:pPr>
+    </w:p>
+    <w:p>
+      <w:pPr>
+        <w:rPr>
+          <w:lang w:val="en-US"/>
+        </w:rPr>
+      </w:pPr>
+    </w:p>
+    <w:p>
+      <w:pPr>
+        <w:rPr>
+          <w:lang w:val="en-US"/>
+        </w:rPr>
+      </w:pPr>
+      <w:r>
+        <w:rPr>
+          <w:lang w:val="en-US"/>
+        </w:rPr>
+        <w:t xml:space="preserve">Artificial intelligence </w:t>
+      </w:r>
+      <w:bookmarkStart w:id="0" w:name="_GoBack"/>
+      <w:bookmarkEnd w:id="0"/>
+    </w:p>
+    <w:p>
+      <w:pPr>
+        <w:rPr>
+          <w:lang w:val="en-US"/>
+        </w:rPr>
+      </w:pPr>
     </w:p>
     <w:p>
       <w:pPr>
@@ -67,15 +221,7 @@
           <w:color w:val="000000"/>
           <w:lang w:val="en-US"/>
         </w:rPr>
-        <w:t>“</w:t>
-      </w:r>
-      <w:r>
-        <w:rPr>
-          <w:rFonts w:ascii="Times" w:hAnsi="Times" w:cs="Times"/>
-          <w:color w:val="000000"/>
-          <w:lang w:val="en-US"/>
-        </w:rPr>
-        <w:t xml:space="preserve">A computer program is said to learn from experience E with respect to some class of tasks T and performance measure P, if its performance at tasks in T, as measured by P, improves with experience E.” </w:t>
+        <w:t xml:space="preserve">“A computer program is said to learn from experience E with respect to some class of tasks T and performance measure P, if its performance at tasks in T, as measured by P, improves with experience E.” </w:t>
       </w:r>
       <w:r>
         <w:rPr>
@@ -222,8 +368,6 @@
         </w:rPr>
         <w:t xml:space="preserve"> </w:t>
       </w:r>
-      <w:bookmarkStart w:id="0" w:name="_GoBack"/>
-      <w:bookmarkEnd w:id="0"/>
       <w:r>
         <w:rPr>
           <w:rFonts w:ascii="Times" w:hAnsi="Times" w:cs="Times"/>

</xml_diff>